<commit_message>
fix out of bounds error
in the cardAt method in the board.class(activity 9)
</commit_message>
<xml_diff>
--- a/ElevensLab/elevensQuestions.docx
+++ b/ElevensLab/elevensQuestions.docx
@@ -926,11 +926,20 @@
       </w:r>
       <w:proofErr w:type="gramStart"/>
       <w:r>
-        <w:t>jack</w:t>
+        <w:t>jac</w:t>
+      </w:r>
+      <w:r>
+        <w:t>k</w:t>
       </w:r>
       <w:proofErr w:type="gramEnd"/>
       <w:r>
-        <w:t xml:space="preserve"> of hearts, 6 of clubs, (empty), 2 of spades, (empty), (empty), ace of spades, 4 of hearts, (empty)</w:t>
+        <w:t xml:space="preserve"> of hearts, 6 of clubs</w:t>
+      </w:r>
+      <w:r>
+        <w:t>, 2 of spades, ace of spade</w:t>
+      </w:r>
+      <w:r>
+        <w:t xml:space="preserve">s, 4 of hearts, </w:t>
       </w:r>
     </w:p>
     <w:p>
@@ -940,6 +949,494 @@
       <w:r>
         <w:t>d)</w:t>
       </w:r>
+    </w:p>
+    <w:p>
+      <w:pPr>
+        <w:pStyle w:val="ListParagraph"/>
+      </w:pPr>
+      <w:proofErr w:type="gramStart"/>
+      <w:r>
+        <w:t>for(</w:t>
+      </w:r>
+      <w:proofErr w:type="spellStart"/>
+      <w:proofErr w:type="gramEnd"/>
+      <w:r>
+        <w:t>int</w:t>
+      </w:r>
+      <w:proofErr w:type="spellEnd"/>
+      <w:r>
+        <w:t xml:space="preserve"> I = 0; </w:t>
+      </w:r>
+      <w:proofErr w:type="spellStart"/>
+      <w:r>
+        <w:t>i</w:t>
+      </w:r>
+      <w:proofErr w:type="spellEnd"/>
+      <w:r>
+        <w:t>&lt;</w:t>
+      </w:r>
+      <w:proofErr w:type="spellStart"/>
+      <w:r>
+        <w:t>cIndexes.size</w:t>
+      </w:r>
+      <w:proofErr w:type="spellEnd"/>
+      <w:r>
+        <w:t>();</w:t>
+      </w:r>
+      <w:proofErr w:type="spellStart"/>
+      <w:r>
+        <w:t>i</w:t>
+      </w:r>
+      <w:proofErr w:type="spellEnd"/>
+      <w:r>
+        <w:t>++)</w:t>
+      </w:r>
+    </w:p>
+    <w:p>
+      <w:pPr>
+        <w:pStyle w:val="ListParagraph"/>
+      </w:pPr>
+      <w:r>
+        <w:t>{</w:t>
+      </w:r>
+      <w:r>
+        <w:br/>
+      </w:r>
+      <w:r>
+        <w:tab/>
+      </w:r>
+      <w:proofErr w:type="spellStart"/>
+      <w:proofErr w:type="gramStart"/>
+      <w:r>
+        <w:t>System.out.println</w:t>
+      </w:r>
+      <w:proofErr w:type="spellEnd"/>
+      <w:r>
+        <w:t>(</w:t>
+      </w:r>
+      <w:proofErr w:type="spellStart"/>
+      <w:proofErr w:type="gramEnd"/>
+      <w:r>
+        <w:t>cIndexes.get</w:t>
+      </w:r>
+      <w:proofErr w:type="spellEnd"/>
+      <w:r>
+        <w:t>(</w:t>
+      </w:r>
+      <w:proofErr w:type="spellStart"/>
+      <w:r>
+        <w:t>i</w:t>
+      </w:r>
+      <w:proofErr w:type="spellEnd"/>
+      <w:r>
+        <w:t>));</w:t>
+      </w:r>
+    </w:p>
+    <w:p>
+      <w:pPr>
+        <w:pStyle w:val="ListParagraph"/>
+      </w:pPr>
+      <w:r>
+        <w:t>}</w:t>
+      </w:r>
+    </w:p>
+    <w:p>
+      <w:pPr>
+        <w:pStyle w:val="ListParagraph"/>
+      </w:pPr>
+      <w:r>
+        <w:t xml:space="preserve">e) </w:t>
+      </w:r>
+      <w:proofErr w:type="spellStart"/>
+      <w:r>
+        <w:t>anotherPlayPossible</w:t>
+      </w:r>
+      <w:proofErr w:type="spellEnd"/>
+      <w:r>
+        <w:t xml:space="preserve"> would probably need to call </w:t>
+      </w:r>
+      <w:proofErr w:type="spellStart"/>
+      <w:r>
+        <w:t>cardIndexes</w:t>
+      </w:r>
+      <w:proofErr w:type="spellEnd"/>
+      <w:r>
+        <w:t xml:space="preserve"> first because it probably iterates through the list of the cards on the board and checks whether or not there are any that add up to 11 or </w:t>
+      </w:r>
+      <w:proofErr w:type="spellStart"/>
+      <w:r>
+        <w:t>jqk</w:t>
+      </w:r>
+      <w:proofErr w:type="spellEnd"/>
+      <w:r>
+        <w:t xml:space="preserve">, so I null value could easily mess that iteration and </w:t>
+      </w:r>
+      <w:r>
+        <w:t>checkup</w:t>
+      </w:r>
+      <w:r>
+        <w:t>.</w:t>
+      </w:r>
+    </w:p>
+    <w:p/>
+    <w:p>
+      <w:pPr>
+        <w:rPr>
+          <w:b/>
+          <w:u w:val="single"/>
+        </w:rPr>
+      </w:pPr>
+      <w:r>
+        <w:rPr>
+          <w:b/>
+          <w:u w:val="single"/>
+        </w:rPr>
+        <w:t>Activity 8:</w:t>
+      </w:r>
+    </w:p>
+    <w:p>
+      <w:pPr>
+        <w:pStyle w:val="ListParagraph"/>
+        <w:numPr>
+          <w:ilvl w:val="0"/>
+          <w:numId w:val="7"/>
+        </w:numPr>
+      </w:pPr>
+      <w:proofErr w:type="gramStart"/>
+      <w:r>
+        <w:t>similarities</w:t>
+      </w:r>
+      <w:proofErr w:type="gramEnd"/>
+      <w:r>
+        <w:t>: They all have a deck and cards on a board. In all of them you have to add up the cards to get to a certain number. Object of the game is to get rid of all the cards.</w:t>
+      </w:r>
+    </w:p>
+    <w:p>
+      <w:pPr>
+        <w:pStyle w:val="ListParagraph"/>
+      </w:pPr>
+    </w:p>
+    <w:p>
+      <w:pPr>
+        <w:pStyle w:val="ListParagraph"/>
+      </w:pPr>
+      <w:r>
+        <w:t xml:space="preserve">Differences: in tens you add up to ten or you can select all the same values (all the kings, </w:t>
+      </w:r>
+      <w:proofErr w:type="spellStart"/>
+      <w:r>
+        <w:t>ect</w:t>
+      </w:r>
+      <w:proofErr w:type="spellEnd"/>
+      <w:proofErr w:type="gramStart"/>
+      <w:r>
+        <w:t>..)</w:t>
+      </w:r>
+      <w:proofErr w:type="gramEnd"/>
+      <w:r>
+        <w:t xml:space="preserve"> and remove them. You also have a 13 card board. In elevens you add up to 11s but you can also to jack queen king. You have a 9 card board. In thirteens, you add up to 13 and you can just discard kings. You have a 10 card bored.</w:t>
+      </w:r>
+    </w:p>
+    <w:p>
+      <w:pPr>
+        <w:pStyle w:val="ListParagraph"/>
+        <w:numPr>
+          <w:ilvl w:val="0"/>
+          <w:numId w:val="7"/>
+        </w:numPr>
+      </w:pPr>
+      <w:r>
+        <w:t>I would probably just make a get method and set method for the each instance variable that would be different between boards. Because instance variables are private so we wouldn’t be able to reach them without a public method to do so with.</w:t>
+      </w:r>
+    </w:p>
+    <w:p>
+      <w:pPr>
+        <w:pStyle w:val="ListParagraph"/>
+      </w:pPr>
+      <w:r>
+        <w:t>(</w:t>
+      </w:r>
+      <w:proofErr w:type="gramStart"/>
+      <w:r>
+        <w:t>in</w:t>
+      </w:r>
+      <w:proofErr w:type="gramEnd"/>
+      <w:r>
+        <w:t xml:space="preserve"> the board class)</w:t>
+      </w:r>
+    </w:p>
+    <w:p>
+      <w:pPr>
+        <w:pStyle w:val="ListParagraph"/>
+      </w:pPr>
+    </w:p>
+    <w:p>
+      <w:pPr>
+        <w:pStyle w:val="ListParagraph"/>
+      </w:pPr>
+    </w:p>
+    <w:p>
+      <w:pPr>
+        <w:pStyle w:val="ListParagraph"/>
+      </w:pPr>
+      <w:r>
+        <w:lastRenderedPageBreak/>
+        <w:t xml:space="preserve">Private </w:t>
+      </w:r>
+      <w:proofErr w:type="spellStart"/>
+      <w:proofErr w:type="gramStart"/>
+      <w:r>
+        <w:t>int</w:t>
+      </w:r>
+      <w:proofErr w:type="spellEnd"/>
+      <w:proofErr w:type="gramEnd"/>
+      <w:r>
+        <w:t xml:space="preserve"> </w:t>
+      </w:r>
+      <w:proofErr w:type="spellStart"/>
+      <w:r>
+        <w:t>boardSize</w:t>
+      </w:r>
+      <w:proofErr w:type="spellEnd"/>
+      <w:r>
+        <w:t>;</w:t>
+      </w:r>
+    </w:p>
+    <w:p>
+      <w:pPr>
+        <w:pStyle w:val="ListParagraph"/>
+      </w:pPr>
+      <w:r>
+        <w:t xml:space="preserve">Public </w:t>
+      </w:r>
+      <w:proofErr w:type="spellStart"/>
+      <w:r>
+        <w:t>int</w:t>
+      </w:r>
+      <w:proofErr w:type="spellEnd"/>
+      <w:r>
+        <w:t xml:space="preserve"> </w:t>
+      </w:r>
+      <w:proofErr w:type="spellStart"/>
+      <w:proofErr w:type="gramStart"/>
+      <w:r>
+        <w:t>getBoardSize</w:t>
+      </w:r>
+      <w:proofErr w:type="spellEnd"/>
+      <w:r>
+        <w:t>()</w:t>
+      </w:r>
+      <w:proofErr w:type="gramEnd"/>
+    </w:p>
+    <w:p>
+      <w:pPr>
+        <w:pStyle w:val="ListParagraph"/>
+      </w:pPr>
+      <w:r>
+        <w:t>{</w:t>
+      </w:r>
+    </w:p>
+    <w:p>
+      <w:pPr>
+        <w:pStyle w:val="ListParagraph"/>
+        <w:ind w:firstLine="720"/>
+      </w:pPr>
+      <w:proofErr w:type="gramStart"/>
+      <w:r>
+        <w:t>return</w:t>
+      </w:r>
+      <w:proofErr w:type="gramEnd"/>
+      <w:r>
+        <w:t xml:space="preserve"> </w:t>
+      </w:r>
+      <w:proofErr w:type="spellStart"/>
+      <w:r>
+        <w:t>boardSize</w:t>
+      </w:r>
+      <w:proofErr w:type="spellEnd"/>
+      <w:r>
+        <w:t>;</w:t>
+      </w:r>
+    </w:p>
+    <w:p>
+      <w:pPr>
+        <w:pStyle w:val="ListParagraph"/>
+      </w:pPr>
+      <w:r>
+        <w:t>}</w:t>
+      </w:r>
+    </w:p>
+    <w:p>
+      <w:pPr>
+        <w:pStyle w:val="ListParagraph"/>
+      </w:pPr>
+    </w:p>
+    <w:p>
+      <w:pPr>
+        <w:pStyle w:val="ListParagraph"/>
+      </w:pPr>
+      <w:r>
+        <w:t xml:space="preserve">Public void </w:t>
+      </w:r>
+      <w:proofErr w:type="spellStart"/>
+      <w:proofErr w:type="gramStart"/>
+      <w:r>
+        <w:t>setBoardSize</w:t>
+      </w:r>
+      <w:proofErr w:type="spellEnd"/>
+      <w:r>
+        <w:t>(</w:t>
+      </w:r>
+      <w:proofErr w:type="spellStart"/>
+      <w:proofErr w:type="gramEnd"/>
+      <w:r>
+        <w:t>int</w:t>
+      </w:r>
+      <w:proofErr w:type="spellEnd"/>
+      <w:r>
+        <w:t xml:space="preserve"> </w:t>
+      </w:r>
+      <w:proofErr w:type="spellStart"/>
+      <w:r>
+        <w:t>newSize</w:t>
+      </w:r>
+      <w:proofErr w:type="spellEnd"/>
+      <w:r>
+        <w:t>)</w:t>
+      </w:r>
+    </w:p>
+    <w:p>
+      <w:pPr>
+        <w:pStyle w:val="ListParagraph"/>
+      </w:pPr>
+      <w:r>
+        <w:t>{</w:t>
+      </w:r>
+    </w:p>
+    <w:p>
+      <w:pPr>
+        <w:pStyle w:val="ListParagraph"/>
+      </w:pPr>
+      <w:r>
+        <w:tab/>
+      </w:r>
+      <w:proofErr w:type="spellStart"/>
+      <w:proofErr w:type="gramStart"/>
+      <w:r>
+        <w:t>boardSize</w:t>
+      </w:r>
+      <w:proofErr w:type="spellEnd"/>
+      <w:proofErr w:type="gramEnd"/>
+      <w:r>
+        <w:t xml:space="preserve"> = </w:t>
+      </w:r>
+      <w:proofErr w:type="spellStart"/>
+      <w:r>
+        <w:t>newSize</w:t>
+      </w:r>
+      <w:proofErr w:type="spellEnd"/>
+      <w:r>
+        <w:t>;</w:t>
+      </w:r>
+      <w:r>
+        <w:tab/>
+      </w:r>
+    </w:p>
+    <w:p>
+      <w:pPr>
+        <w:pStyle w:val="ListParagraph"/>
+      </w:pPr>
+      <w:r>
+        <w:t>}</w:t>
+      </w:r>
+    </w:p>
+    <w:p>
+      <w:pPr>
+        <w:pStyle w:val="ListParagraph"/>
+      </w:pPr>
+    </w:p>
+    <w:p>
+      <w:pPr>
+        <w:pStyle w:val="ListParagraph"/>
+        <w:numPr>
+          <w:ilvl w:val="0"/>
+          <w:numId w:val="7"/>
+        </w:numPr>
+      </w:pPr>
+      <w:proofErr w:type="spellStart"/>
+      <w:proofErr w:type="gramStart"/>
+      <w:r>
+        <w:t>IsLegal</w:t>
+      </w:r>
+      <w:proofErr w:type="spellEnd"/>
+      <w:r>
+        <w:t>(</w:t>
+      </w:r>
+      <w:proofErr w:type="gramEnd"/>
+      <w:r>
+        <w:t xml:space="preserve">) and </w:t>
+      </w:r>
+      <w:proofErr w:type="spellStart"/>
+      <w:r>
+        <w:t>anotherPlayPossible</w:t>
+      </w:r>
+      <w:proofErr w:type="spellEnd"/>
+      <w:r>
+        <w:t>() are abstract.</w:t>
+      </w:r>
+    </w:p>
+    <w:p>
+      <w:pPr>
+        <w:pStyle w:val="ListParagraph"/>
+      </w:pPr>
+      <w:r>
+        <w:t>They aren’t implemented</w:t>
+      </w:r>
+      <w:proofErr w:type="gramStart"/>
+      <w:r>
+        <w:t>..</w:t>
+      </w:r>
+      <w:proofErr w:type="gramEnd"/>
+      <w:r>
+        <w:t xml:space="preserve"> It says that they will be implemented in activity 9. But, as for the documentation goes, it does seem like to covers all the differences because it looks for the specifics that elevens needs for the selections to work. And that is the difference that those all look at. The other difference has to do with the answer to part 2.</w:t>
+      </w:r>
+    </w:p>
+    <w:p/>
+    <w:p>
+      <w:pPr>
+        <w:rPr>
+          <w:b/>
+          <w:u w:val="single"/>
+        </w:rPr>
+      </w:pPr>
+      <w:r>
+        <w:rPr>
+          <w:b/>
+          <w:u w:val="single"/>
+        </w:rPr>
+        <w:t>Activity 9:</w:t>
+      </w:r>
+    </w:p>
+    <w:p>
+      <w:pPr>
+        <w:pStyle w:val="ListParagraph"/>
+        <w:numPr>
+          <w:ilvl w:val="0"/>
+          <w:numId w:val="8"/>
+        </w:numPr>
+      </w:pPr>
+      <w:r>
+        <w:t>Because it is used in the constructor to build the new board so it needs to be pre-defined which makes it easy to make it an instance variable that is final because you can’t change the board size.</w:t>
+      </w:r>
+    </w:p>
+    <w:p>
+      <w:pPr>
+        <w:pStyle w:val="ListParagraph"/>
+        <w:numPr>
+          <w:ilvl w:val="0"/>
+          <w:numId w:val="8"/>
+        </w:numPr>
+      </w:pPr>
       <w:bookmarkStart w:id="0" w:name="_GoBack"/>
       <w:bookmarkEnd w:id="0"/>
     </w:p>
@@ -1131,6 +1628,95 @@
     </w:lvl>
   </w:abstractNum>
   <w:abstractNum w:abstractNumId="2">
+    <w:nsid w:val="269C6F0A"/>
+    <w:multiLevelType w:val="hybridMultilevel"/>
+    <w:tmpl w:val="C7DA87EC"/>
+    <w:lvl w:ilvl="0" w:tplc="0409000F">
+      <w:start w:val="1"/>
+      <w:numFmt w:val="decimal"/>
+      <w:lvlText w:val="%1."/>
+      <w:lvlJc w:val="left"/>
+      <w:pPr>
+        <w:ind w:left="720" w:hanging="360"/>
+      </w:pPr>
+      <w:rPr>
+        <w:rFonts w:hint="default"/>
+      </w:rPr>
+    </w:lvl>
+    <w:lvl w:ilvl="1" w:tplc="04090019" w:tentative="1">
+      <w:start w:val="1"/>
+      <w:numFmt w:val="lowerLetter"/>
+      <w:lvlText w:val="%2."/>
+      <w:lvlJc w:val="left"/>
+      <w:pPr>
+        <w:ind w:left="1440" w:hanging="360"/>
+      </w:pPr>
+    </w:lvl>
+    <w:lvl w:ilvl="2" w:tplc="0409001B" w:tentative="1">
+      <w:start w:val="1"/>
+      <w:numFmt w:val="lowerRoman"/>
+      <w:lvlText w:val="%3."/>
+      <w:lvlJc w:val="right"/>
+      <w:pPr>
+        <w:ind w:left="2160" w:hanging="180"/>
+      </w:pPr>
+    </w:lvl>
+    <w:lvl w:ilvl="3" w:tplc="0409000F" w:tentative="1">
+      <w:start w:val="1"/>
+      <w:numFmt w:val="decimal"/>
+      <w:lvlText w:val="%4."/>
+      <w:lvlJc w:val="left"/>
+      <w:pPr>
+        <w:ind w:left="2880" w:hanging="360"/>
+      </w:pPr>
+    </w:lvl>
+    <w:lvl w:ilvl="4" w:tplc="04090019" w:tentative="1">
+      <w:start w:val="1"/>
+      <w:numFmt w:val="lowerLetter"/>
+      <w:lvlText w:val="%5."/>
+      <w:lvlJc w:val="left"/>
+      <w:pPr>
+        <w:ind w:left="3600" w:hanging="360"/>
+      </w:pPr>
+    </w:lvl>
+    <w:lvl w:ilvl="5" w:tplc="0409001B" w:tentative="1">
+      <w:start w:val="1"/>
+      <w:numFmt w:val="lowerRoman"/>
+      <w:lvlText w:val="%6."/>
+      <w:lvlJc w:val="right"/>
+      <w:pPr>
+        <w:ind w:left="4320" w:hanging="180"/>
+      </w:pPr>
+    </w:lvl>
+    <w:lvl w:ilvl="6" w:tplc="0409000F" w:tentative="1">
+      <w:start w:val="1"/>
+      <w:numFmt w:val="decimal"/>
+      <w:lvlText w:val="%7."/>
+      <w:lvlJc w:val="left"/>
+      <w:pPr>
+        <w:ind w:left="5040" w:hanging="360"/>
+      </w:pPr>
+    </w:lvl>
+    <w:lvl w:ilvl="7" w:tplc="04090019" w:tentative="1">
+      <w:start w:val="1"/>
+      <w:numFmt w:val="lowerLetter"/>
+      <w:lvlText w:val="%8."/>
+      <w:lvlJc w:val="left"/>
+      <w:pPr>
+        <w:ind w:left="5760" w:hanging="360"/>
+      </w:pPr>
+    </w:lvl>
+    <w:lvl w:ilvl="8" w:tplc="0409001B" w:tentative="1">
+      <w:start w:val="1"/>
+      <w:numFmt w:val="lowerRoman"/>
+      <w:lvlText w:val="%9."/>
+      <w:lvlJc w:val="right"/>
+      <w:pPr>
+        <w:ind w:left="6480" w:hanging="180"/>
+      </w:pPr>
+    </w:lvl>
+  </w:abstractNum>
+  <w:abstractNum w:abstractNumId="3">
     <w:nsid w:val="37AD2E80"/>
     <w:multiLevelType w:val="hybridMultilevel"/>
     <w:tmpl w:val="96BC58F4"/>
@@ -1219,7 +1805,7 @@
       </w:pPr>
     </w:lvl>
   </w:abstractNum>
-  <w:abstractNum w:abstractNumId="3">
+  <w:abstractNum w:abstractNumId="4">
     <w:nsid w:val="6554258E"/>
     <w:multiLevelType w:val="hybridMultilevel"/>
     <w:tmpl w:val="BFFA503E"/>
@@ -1305,7 +1891,93 @@
       </w:pPr>
     </w:lvl>
   </w:abstractNum>
-  <w:abstractNum w:abstractNumId="4">
+  <w:abstractNum w:abstractNumId="5">
+    <w:nsid w:val="6939747B"/>
+    <w:multiLevelType w:val="hybridMultilevel"/>
+    <w:tmpl w:val="A41E9586"/>
+    <w:lvl w:ilvl="0" w:tplc="0409000F">
+      <w:start w:val="1"/>
+      <w:numFmt w:val="decimal"/>
+      <w:lvlText w:val="%1."/>
+      <w:lvlJc w:val="left"/>
+      <w:pPr>
+        <w:ind w:left="720" w:hanging="360"/>
+      </w:pPr>
+    </w:lvl>
+    <w:lvl w:ilvl="1" w:tplc="04090019" w:tentative="1">
+      <w:start w:val="1"/>
+      <w:numFmt w:val="lowerLetter"/>
+      <w:lvlText w:val="%2."/>
+      <w:lvlJc w:val="left"/>
+      <w:pPr>
+        <w:ind w:left="1440" w:hanging="360"/>
+      </w:pPr>
+    </w:lvl>
+    <w:lvl w:ilvl="2" w:tplc="0409001B" w:tentative="1">
+      <w:start w:val="1"/>
+      <w:numFmt w:val="lowerRoman"/>
+      <w:lvlText w:val="%3."/>
+      <w:lvlJc w:val="right"/>
+      <w:pPr>
+        <w:ind w:left="2160" w:hanging="180"/>
+      </w:pPr>
+    </w:lvl>
+    <w:lvl w:ilvl="3" w:tplc="0409000F" w:tentative="1">
+      <w:start w:val="1"/>
+      <w:numFmt w:val="decimal"/>
+      <w:lvlText w:val="%4."/>
+      <w:lvlJc w:val="left"/>
+      <w:pPr>
+        <w:ind w:left="2880" w:hanging="360"/>
+      </w:pPr>
+    </w:lvl>
+    <w:lvl w:ilvl="4" w:tplc="04090019" w:tentative="1">
+      <w:start w:val="1"/>
+      <w:numFmt w:val="lowerLetter"/>
+      <w:lvlText w:val="%5."/>
+      <w:lvlJc w:val="left"/>
+      <w:pPr>
+        <w:ind w:left="3600" w:hanging="360"/>
+      </w:pPr>
+    </w:lvl>
+    <w:lvl w:ilvl="5" w:tplc="0409001B" w:tentative="1">
+      <w:start w:val="1"/>
+      <w:numFmt w:val="lowerRoman"/>
+      <w:lvlText w:val="%6."/>
+      <w:lvlJc w:val="right"/>
+      <w:pPr>
+        <w:ind w:left="4320" w:hanging="180"/>
+      </w:pPr>
+    </w:lvl>
+    <w:lvl w:ilvl="6" w:tplc="0409000F" w:tentative="1">
+      <w:start w:val="1"/>
+      <w:numFmt w:val="decimal"/>
+      <w:lvlText w:val="%7."/>
+      <w:lvlJc w:val="left"/>
+      <w:pPr>
+        <w:ind w:left="5040" w:hanging="360"/>
+      </w:pPr>
+    </w:lvl>
+    <w:lvl w:ilvl="7" w:tplc="04090019" w:tentative="1">
+      <w:start w:val="1"/>
+      <w:numFmt w:val="lowerLetter"/>
+      <w:lvlText w:val="%8."/>
+      <w:lvlJc w:val="left"/>
+      <w:pPr>
+        <w:ind w:left="5760" w:hanging="360"/>
+      </w:pPr>
+    </w:lvl>
+    <w:lvl w:ilvl="8" w:tplc="0409001B" w:tentative="1">
+      <w:start w:val="1"/>
+      <w:numFmt w:val="lowerRoman"/>
+      <w:lvlText w:val="%9."/>
+      <w:lvlJc w:val="right"/>
+      <w:pPr>
+        <w:ind w:left="6480" w:hanging="180"/>
+      </w:pPr>
+    </w:lvl>
+  </w:abstractNum>
+  <w:abstractNum w:abstractNumId="6">
     <w:nsid w:val="7207369D"/>
     <w:multiLevelType w:val="hybridMultilevel"/>
     <w:tmpl w:val="A3FC945E"/>
@@ -1391,7 +2063,7 @@
       </w:pPr>
     </w:lvl>
   </w:abstractNum>
-  <w:abstractNum w:abstractNumId="5">
+  <w:abstractNum w:abstractNumId="7">
     <w:nsid w:val="74466CA2"/>
     <w:multiLevelType w:val="hybridMultilevel"/>
     <w:tmpl w:val="4088FA0C"/>
@@ -1484,19 +2156,25 @@
     <w:abstractNumId w:val="0"/>
   </w:num>
   <w:num w:numId="2">
-    <w:abstractNumId w:val="4"/>
+    <w:abstractNumId w:val="6"/>
   </w:num>
   <w:num w:numId="3">
-    <w:abstractNumId w:val="5"/>
+    <w:abstractNumId w:val="7"/>
   </w:num>
   <w:num w:numId="4">
     <w:abstractNumId w:val="1"/>
   </w:num>
   <w:num w:numId="5">
-    <w:abstractNumId w:val="2"/>
+    <w:abstractNumId w:val="3"/>
   </w:num>
   <w:num w:numId="6">
-    <w:abstractNumId w:val="3"/>
+    <w:abstractNumId w:val="4"/>
+  </w:num>
+  <w:num w:numId="7">
+    <w:abstractNumId w:val="5"/>
+  </w:num>
+  <w:num w:numId="8">
+    <w:abstractNumId w:val="2"/>
   </w:num>
 </w:numbering>
 </file>

</xml_diff>